<commit_message>
some final changes on report
</commit_message>
<xml_diff>
--- a/report.docx
+++ b/report.docx
@@ -65,14 +65,12 @@
         </w:rPr>
         <w:t>.</w:t>
       </w:r>
-      <w:proofErr w:type="spellStart"/>
       <w:r>
         <w:rPr>
           <w:rStyle w:val="CodeChar"/>
         </w:rPr>
         <w:t>infile</w:t>
       </w:r>
-      <w:proofErr w:type="spellEnd"/>
       <w:r>
         <w:t xml:space="preserve"> </w:t>
       </w:r>
@@ -498,7 +496,6 @@
       <w:r>
         <w:t xml:space="preserve">, </w:t>
       </w:r>
-      <w:proofErr w:type="spellStart"/>
       <w:r>
         <w:rPr>
           <w:b/>
@@ -506,11 +503,9 @@
         </w:rPr>
         <w:t>Stdcell</w:t>
       </w:r>
-      <w:proofErr w:type="spellEnd"/>
       <w:r>
         <w:t xml:space="preserve">, and </w:t>
       </w:r>
-      <w:proofErr w:type="gramStart"/>
       <w:r>
         <w:rPr>
           <w:b/>
@@ -519,46 +514,34 @@
         <w:t>Temp</w:t>
       </w:r>
       <w:r>
-        <w:t>.</w:t>
-      </w:r>
-      <w:proofErr w:type="gramEnd"/>
+        <w:t xml:space="preserve">. </w:t>
+      </w:r>
+      <w:r>
+        <w:t xml:space="preserve">There is a trade-off between routing speed and the wire length for the two methods. </w:t>
+      </w:r>
+      <w:r>
+        <w:t>Although A* is able to find a solution faster</w:t>
+      </w:r>
+      <w:r>
+        <w:t xml:space="preserve"> than Lee-Moore</w:t>
+      </w:r>
+      <w:r>
+        <w:t>, it often results in a longer path between the source and the sink because it aims directly for the source without considering obstacles.</w:t>
+      </w:r>
+      <w:r>
+        <w:t xml:space="preserve"> This characteristic enables A* to succeed in Oswald where Lee-Moore does </w:t>
+      </w:r>
+      <w:r>
+        <w:t>not but</w:t>
+      </w:r>
       <w:r>
         <w:t xml:space="preserve"> </w:t>
       </w:r>
       <w:r>
-        <w:t xml:space="preserve">There is a trade-off between routing speed and the wire length for the two methods. </w:t>
-      </w:r>
-      <w:r>
-        <w:t>Although A* is able to find a solution faster</w:t>
-      </w:r>
-      <w:r>
-        <w:t xml:space="preserve"> than Lee-Moore</w:t>
-      </w:r>
-      <w:r>
-        <w:t>, it often results in a longer path between the source and the sink because it aims directly for the source without considering obstacles.</w:t>
-      </w:r>
-      <w:r>
-        <w:t xml:space="preserve"> This characteristic enables A* to succeed in Oswald where Lee-Moore does </w:t>
-      </w:r>
-      <w:r>
-        <w:t>not but</w:t>
-      </w:r>
-      <w:r>
-        <w:t xml:space="preserve"> </w:t>
-      </w:r>
-      <w:r>
         <w:t>causes A* to fail</w:t>
       </w:r>
       <w:r>
-        <w:t xml:space="preserve"> in </w:t>
-      </w:r>
-      <w:proofErr w:type="spellStart"/>
-      <w:r>
-        <w:t>Stdcell</w:t>
-      </w:r>
-      <w:proofErr w:type="spellEnd"/>
-      <w:r>
-        <w:t xml:space="preserve"> where Lee-Moore routes successfully.</w:t>
+        <w:t xml:space="preserve"> in Stdcell where Lee-Moore routes successfully.</w:t>
       </w:r>
       <w:r>
         <w:t xml:space="preserve"> </w:t>
@@ -1393,14 +1376,12 @@
             <w:tcW w:w="1870" w:type="dxa"/>
           </w:tcPr>
           <w:p>
-            <w:proofErr w:type="spellStart"/>
             <w:r>
               <w:rPr>
                 <w:caps w:val="0"/>
               </w:rPr>
               <w:t>Stdcell</w:t>
             </w:r>
-            <w:proofErr w:type="spellEnd"/>
           </w:p>
         </w:tc>
         <w:tc>
@@ -1735,15 +1716,7 @@
         <w:t>Images of the f</w:t>
       </w:r>
       <w:r>
-        <w:t xml:space="preserve">inal routes for the </w:t>
-      </w:r>
-      <w:proofErr w:type="spellStart"/>
-      <w:r>
-        <w:t>Stdcell</w:t>
-      </w:r>
-      <w:proofErr w:type="spellEnd"/>
-      <w:r>
-        <w:t xml:space="preserve"> and Stanley benchmarks are attached in </w:t>
+        <w:t xml:space="preserve">inal routes for the Stdcell and Stanley benchmarks are attached in </w:t>
       </w:r>
       <w:r>
         <w:fldChar w:fldCharType="begin"/>
@@ -1774,7 +1747,22 @@
     </w:p>
     <w:p>
       <w:r>
-        <w:t xml:space="preserve">The program can be run from the gui.py file. </w:t>
+        <w:t xml:space="preserve">The program can be run </w:t>
+      </w:r>
+      <w:r>
+        <w:t>by running</w:t>
+      </w:r>
+      <w:r>
+        <w:t xml:space="preserve"> the </w:t>
+      </w:r>
+      <w:r>
+        <w:rPr>
+          <w:rStyle w:val="CodeChar"/>
+        </w:rPr>
+        <w:t>gui.py</w:t>
+      </w:r>
+      <w:r>
+        <w:t xml:space="preserve"> file. </w:t>
       </w:r>
       <w:r>
         <w:t xml:space="preserve">The graphical display is </w:t>
@@ -1788,25 +1776,21 @@
       <w:r>
         <w:t xml:space="preserve"> </w:t>
       </w:r>
-      <w:proofErr w:type="spellStart"/>
       <w:r>
         <w:rPr>
           <w:rStyle w:val="CodeChar"/>
         </w:rPr>
         <w:t>tkinter</w:t>
       </w:r>
-      <w:proofErr w:type="spellEnd"/>
       <w:r>
         <w:t xml:space="preserve"> and the program also requires the </w:t>
       </w:r>
-      <w:proofErr w:type="spellStart"/>
       <w:r>
         <w:rPr>
           <w:rStyle w:val="CodeChar"/>
         </w:rPr>
         <w:t>numpy</w:t>
       </w:r>
-      <w:proofErr w:type="spellEnd"/>
       <w:r>
         <w:t xml:space="preserve"> library</w:t>
       </w:r>
@@ -1830,14 +1814,12 @@
         </w:rPr>
         <w:t>.</w:t>
       </w:r>
-      <w:proofErr w:type="spellStart"/>
       <w:r>
         <w:rPr>
           <w:rStyle w:val="CodeChar"/>
         </w:rPr>
         <w:t>infile</w:t>
       </w:r>
-      <w:proofErr w:type="spellEnd"/>
       <w:r>
         <w:t xml:space="preserve"> to be read. </w:t>
       </w:r>
@@ -2370,14 +2352,7 @@
               <w:rPr>
                 <w:rStyle w:val="CodeChar"/>
               </w:rPr>
-              <w:t>.</w:t>
-            </w:r>
-            <w:proofErr w:type="spellStart"/>
-            <w:r>
-              <w:rPr>
-                <w:rStyle w:val="CodeChar"/>
-              </w:rPr>
-              <w:t>i</w:t>
+              <w:t>.i</w:t>
             </w:r>
             <w:r>
               <w:rPr>
@@ -2385,7 +2360,6 @@
               </w:rPr>
               <w:t>nfile</w:t>
             </w:r>
-            <w:proofErr w:type="spellEnd"/>
             <w:r>
               <w:t xml:space="preserve"> into an appropriate format for the program</w:t>
             </w:r>
@@ -2596,21 +2570,12 @@
       <w:r>
         <w:t xml:space="preserve">, </w:t>
       </w:r>
-      <w:proofErr w:type="gramStart"/>
       <w:r>
         <w:rPr>
           <w:b/>
           <w:bCs/>
         </w:rPr>
-        <w:t>Connect</w:t>
-      </w:r>
-      <w:proofErr w:type="gramEnd"/>
-      <w:r>
-        <w:rPr>
-          <w:b/>
-          <w:bCs/>
-        </w:rPr>
-        <w:t xml:space="preserve"> 1 Pin</w:t>
+        <w:t>Connect 1 Pin</w:t>
       </w:r>
       <w:r>
         <w:t xml:space="preserve">, and </w:t>
@@ -2647,14 +2612,12 @@
         </w:rPr>
         <w:t>.</w:t>
       </w:r>
-      <w:proofErr w:type="spellStart"/>
       <w:r>
         <w:rPr>
           <w:rStyle w:val="CodeChar"/>
         </w:rPr>
         <w:t>infile</w:t>
       </w:r>
-      <w:proofErr w:type="spellEnd"/>
       <w:r>
         <w:t xml:space="preserve"> that can be manually checked to ensure the program is proceeding correctly. </w:t>
       </w:r>
@@ -2776,15 +2739,7 @@
         <w:fldChar w:fldCharType="end"/>
       </w:r>
       <w:r>
-        <w:t xml:space="preserve"> - </w:t>
-      </w:r>
-      <w:proofErr w:type="spellStart"/>
-      <w:r>
-        <w:t>Stdcell</w:t>
-      </w:r>
-      <w:proofErr w:type="spellEnd"/>
-      <w:r>
-        <w:t xml:space="preserve"> Final Route (Lee-Moore)</w:t>
+        <w:t xml:space="preserve"> - Stdcell Final Route (Lee-Moore)</w:t>
       </w:r>
     </w:p>
     <w:p>
@@ -2860,15 +2815,7 @@
         <w:fldChar w:fldCharType="end"/>
       </w:r>
       <w:r>
-        <w:t xml:space="preserve"> - </w:t>
-      </w:r>
-      <w:proofErr w:type="spellStart"/>
-      <w:r>
-        <w:t>Stdcell</w:t>
-      </w:r>
-      <w:proofErr w:type="spellEnd"/>
-      <w:r>
-        <w:t xml:space="preserve"> Final Route (A*)</w:t>
+        <w:t xml:space="preserve"> - Stdcell Final Route (A*)</w:t>
       </w:r>
     </w:p>
     <w:p>

</xml_diff>

<commit_message>
added some additional instructions + more colours
</commit_message>
<xml_diff>
--- a/report.docx
+++ b/report.docx
@@ -219,7 +219,13 @@
         <w:t xml:space="preserve"> itself. </w:t>
       </w:r>
       <w:r>
-        <w:t xml:space="preserve">In the A-Star implementation, </w:t>
+        <w:t>In the A</w:t>
+      </w:r>
+      <w:r>
+        <w:t>*</w:t>
+      </w:r>
+      <w:r>
+        <w:t xml:space="preserve"> implementation, </w:t>
       </w:r>
       <w:r>
         <w:t xml:space="preserve">the Manhattan distance calculated at each step </w:t>
@@ -2149,13 +2155,40 @@
         <w:t>source</w:t>
       </w:r>
       <w:r>
-        <w:t xml:space="preserve"> for the A-Star algorithm rather than the actual </w:t>
+        <w:t xml:space="preserve"> for the A</w:t>
+      </w:r>
+      <w:r>
+        <w:t>*</w:t>
+      </w:r>
+      <w:r>
+        <w:t xml:space="preserve"> algorithm rather than the actual </w:t>
       </w:r>
       <w:r>
         <w:t>source</w:t>
       </w:r>
       <w:r>
         <w:t xml:space="preserve">. </w:t>
+      </w:r>
+      <w:r>
+        <w:t xml:space="preserve">The algorithm to be used (Lee-Moore or A*) is also selected in the </w:t>
+      </w:r>
+      <w:r>
+        <w:rPr>
+          <w:rStyle w:val="CodeChar"/>
+        </w:rPr>
+        <w:t>settings.py</w:t>
+      </w:r>
+      <w:r>
+        <w:t xml:space="preserve"> f</w:t>
+      </w:r>
+      <w:r>
+        <w:t>ile.</w:t>
+      </w:r>
+      <w:r>
+        <w:rPr>
+          <w:rStyle w:val="CodeChar"/>
+        </w:rPr>
+        <w:t xml:space="preserve"> </w:t>
       </w:r>
     </w:p>
     <w:p>
@@ -2495,7 +2528,13 @@
               <w:cnfStyle w:val="000000100000" w:firstRow="0" w:lastRow="0" w:firstColumn="0" w:lastColumn="0" w:oddVBand="0" w:evenVBand="0" w:oddHBand="1" w:evenHBand="0" w:firstRowFirstColumn="0" w:firstRowLastColumn="0" w:lastRowFirstColumn="0" w:lastRowLastColumn="0"/>
             </w:pPr>
             <w:r>
-              <w:t>Implementation of the A-Star algorithm</w:t>
+              <w:t>Implementation of the A</w:t>
+            </w:r>
+            <w:r>
+              <w:t>*</w:t>
+            </w:r>
+            <w:r>
+              <w:t xml:space="preserve"> algorithm</w:t>
             </w:r>
           </w:p>
         </w:tc>

</xml_diff>